<commit_message>
I forgot to save the microsoft word document/ Resubmitting the ms word Doc
</commit_message>
<xml_diff>
--- a/5_Build_Query_Challenge_Submission_Template.docx
+++ b/5_Build_Query_Challenge_Submission_Template.docx
@@ -82,6 +82,46 @@
           <w:szCs w:val="22"/>
         </w:rPr>
       </w:pPr>
+      <w:r>
+        <w:rPr>
+          <w:noProof/>
+        </w:rPr>
+        <w:drawing>
+          <wp:inline distT="0" distB="0" distL="0" distR="0" wp14:anchorId="4F42271B" wp14:editId="37E3093B">
+            <wp:extent cx="3924300" cy="3705225"/>
+            <wp:effectExtent l="0" t="0" r="0" b="9525"/>
+            <wp:docPr id="1" name="Picture 1"/>
+            <wp:cNvGraphicFramePr>
+              <a:graphicFrameLocks xmlns:a="http://schemas.openxmlformats.org/drawingml/2006/main" noChangeAspect="1"/>
+            </wp:cNvGraphicFramePr>
+            <a:graphic xmlns:a="http://schemas.openxmlformats.org/drawingml/2006/main">
+              <a:graphicData uri="http://schemas.openxmlformats.org/drawingml/2006/picture">
+                <pic:pic xmlns:pic="http://schemas.openxmlformats.org/drawingml/2006/picture">
+                  <pic:nvPicPr>
+                    <pic:cNvPr id="1" name=""/>
+                    <pic:cNvPicPr/>
+                  </pic:nvPicPr>
+                  <pic:blipFill>
+                    <a:blip r:embed="rId7"/>
+                    <a:stretch>
+                      <a:fillRect/>
+                    </a:stretch>
+                  </pic:blipFill>
+                  <pic:spPr>
+                    <a:xfrm>
+                      <a:off x="0" y="0"/>
+                      <a:ext cx="3924300" cy="3705225"/>
+                    </a:xfrm>
+                    <a:prstGeom prst="rect">
+                      <a:avLst/>
+                    </a:prstGeom>
+                  </pic:spPr>
+                </pic:pic>
+              </a:graphicData>
+            </a:graphic>
+          </wp:inline>
+        </w:drawing>
+      </w:r>
     </w:p>
     <w:p>
       <w:pPr>
@@ -93,6 +133,46 @@
           <w:szCs w:val="22"/>
         </w:rPr>
       </w:pPr>
+      <w:r>
+        <w:rPr>
+          <w:noProof/>
+        </w:rPr>
+        <w:drawing>
+          <wp:inline distT="0" distB="0" distL="0" distR="0" wp14:anchorId="7E089444" wp14:editId="1BA74D4F">
+            <wp:extent cx="5727700" cy="1039495"/>
+            <wp:effectExtent l="0" t="0" r="6350" b="8255"/>
+            <wp:docPr id="2" name="Picture 2"/>
+            <wp:cNvGraphicFramePr>
+              <a:graphicFrameLocks xmlns:a="http://schemas.openxmlformats.org/drawingml/2006/main" noChangeAspect="1"/>
+            </wp:cNvGraphicFramePr>
+            <a:graphic xmlns:a="http://schemas.openxmlformats.org/drawingml/2006/main">
+              <a:graphicData uri="http://schemas.openxmlformats.org/drawingml/2006/picture">
+                <pic:pic xmlns:pic="http://schemas.openxmlformats.org/drawingml/2006/picture">
+                  <pic:nvPicPr>
+                    <pic:cNvPr id="1" name=""/>
+                    <pic:cNvPicPr/>
+                  </pic:nvPicPr>
+                  <pic:blipFill>
+                    <a:blip r:embed="rId8"/>
+                    <a:stretch>
+                      <a:fillRect/>
+                    </a:stretch>
+                  </pic:blipFill>
+                  <pic:spPr>
+                    <a:xfrm>
+                      <a:off x="0" y="0"/>
+                      <a:ext cx="5727700" cy="1039495"/>
+                    </a:xfrm>
+                    <a:prstGeom prst="rect">
+                      <a:avLst/>
+                    </a:prstGeom>
+                  </pic:spPr>
+                </pic:pic>
+              </a:graphicData>
+            </a:graphic>
+          </wp:inline>
+        </w:drawing>
+      </w:r>
     </w:p>
     <w:p>
       <w:pPr>
@@ -129,6 +209,46 @@
           <w:szCs w:val="22"/>
         </w:rPr>
       </w:pPr>
+      <w:r>
+        <w:rPr>
+          <w:noProof/>
+        </w:rPr>
+        <w:drawing>
+          <wp:inline distT="0" distB="0" distL="0" distR="0" wp14:anchorId="5908494F" wp14:editId="571AB792">
+            <wp:extent cx="5727700" cy="725805"/>
+            <wp:effectExtent l="0" t="0" r="6350" b="0"/>
+            <wp:docPr id="3" name="Picture 3"/>
+            <wp:cNvGraphicFramePr>
+              <a:graphicFrameLocks xmlns:a="http://schemas.openxmlformats.org/drawingml/2006/main" noChangeAspect="1"/>
+            </wp:cNvGraphicFramePr>
+            <a:graphic xmlns:a="http://schemas.openxmlformats.org/drawingml/2006/main">
+              <a:graphicData uri="http://schemas.openxmlformats.org/drawingml/2006/picture">
+                <pic:pic xmlns:pic="http://schemas.openxmlformats.org/drawingml/2006/picture">
+                  <pic:nvPicPr>
+                    <pic:cNvPr id="1" name=""/>
+                    <pic:cNvPicPr/>
+                  </pic:nvPicPr>
+                  <pic:blipFill>
+                    <a:blip r:embed="rId9"/>
+                    <a:stretch>
+                      <a:fillRect/>
+                    </a:stretch>
+                  </pic:blipFill>
+                  <pic:spPr>
+                    <a:xfrm>
+                      <a:off x="0" y="0"/>
+                      <a:ext cx="5727700" cy="725805"/>
+                    </a:xfrm>
+                    <a:prstGeom prst="rect">
+                      <a:avLst/>
+                    </a:prstGeom>
+                  </pic:spPr>
+                </pic:pic>
+              </a:graphicData>
+            </a:graphic>
+          </wp:inline>
+        </w:drawing>
+      </w:r>
     </w:p>
     <w:p>
       <w:pPr>
@@ -140,6 +260,47 @@
           <w:szCs w:val="22"/>
         </w:rPr>
       </w:pPr>
+      <w:r>
+        <w:rPr>
+          <w:noProof/>
+        </w:rPr>
+        <w:lastRenderedPageBreak/>
+        <w:drawing>
+          <wp:inline distT="0" distB="0" distL="0" distR="0" wp14:anchorId="56292C15" wp14:editId="048CF268">
+            <wp:extent cx="5057775" cy="2143125"/>
+            <wp:effectExtent l="0" t="0" r="9525" b="9525"/>
+            <wp:docPr id="4" name="Picture 4"/>
+            <wp:cNvGraphicFramePr>
+              <a:graphicFrameLocks xmlns:a="http://schemas.openxmlformats.org/drawingml/2006/main" noChangeAspect="1"/>
+            </wp:cNvGraphicFramePr>
+            <a:graphic xmlns:a="http://schemas.openxmlformats.org/drawingml/2006/main">
+              <a:graphicData uri="http://schemas.openxmlformats.org/drawingml/2006/picture">
+                <pic:pic xmlns:pic="http://schemas.openxmlformats.org/drawingml/2006/picture">
+                  <pic:nvPicPr>
+                    <pic:cNvPr id="1" name=""/>
+                    <pic:cNvPicPr/>
+                  </pic:nvPicPr>
+                  <pic:blipFill>
+                    <a:blip r:embed="rId10"/>
+                    <a:stretch>
+                      <a:fillRect/>
+                    </a:stretch>
+                  </pic:blipFill>
+                  <pic:spPr>
+                    <a:xfrm>
+                      <a:off x="0" y="0"/>
+                      <a:ext cx="5057775" cy="2143125"/>
+                    </a:xfrm>
+                    <a:prstGeom prst="rect">
+                      <a:avLst/>
+                    </a:prstGeom>
+                  </pic:spPr>
+                </pic:pic>
+              </a:graphicData>
+            </a:graphic>
+          </wp:inline>
+        </w:drawing>
+      </w:r>
     </w:p>
     <w:p>
       <w:pPr>
@@ -176,6 +337,46 @@
           <w:szCs w:val="22"/>
         </w:rPr>
       </w:pPr>
+      <w:r>
+        <w:rPr>
+          <w:noProof/>
+        </w:rPr>
+        <w:drawing>
+          <wp:inline distT="0" distB="0" distL="0" distR="0" wp14:anchorId="004FE6E1" wp14:editId="1458F219">
+            <wp:extent cx="2419350" cy="638175"/>
+            <wp:effectExtent l="0" t="0" r="0" b="9525"/>
+            <wp:docPr id="5" name="Picture 5"/>
+            <wp:cNvGraphicFramePr>
+              <a:graphicFrameLocks xmlns:a="http://schemas.openxmlformats.org/drawingml/2006/main" noChangeAspect="1"/>
+            </wp:cNvGraphicFramePr>
+            <a:graphic xmlns:a="http://schemas.openxmlformats.org/drawingml/2006/main">
+              <a:graphicData uri="http://schemas.openxmlformats.org/drawingml/2006/picture">
+                <pic:pic xmlns:pic="http://schemas.openxmlformats.org/drawingml/2006/picture">
+                  <pic:nvPicPr>
+                    <pic:cNvPr id="1" name=""/>
+                    <pic:cNvPicPr/>
+                  </pic:nvPicPr>
+                  <pic:blipFill>
+                    <a:blip r:embed="rId11"/>
+                    <a:stretch>
+                      <a:fillRect/>
+                    </a:stretch>
+                  </pic:blipFill>
+                  <pic:spPr>
+                    <a:xfrm>
+                      <a:off x="0" y="0"/>
+                      <a:ext cx="2419350" cy="638175"/>
+                    </a:xfrm>
+                    <a:prstGeom prst="rect">
+                      <a:avLst/>
+                    </a:prstGeom>
+                  </pic:spPr>
+                </pic:pic>
+              </a:graphicData>
+            </a:graphic>
+          </wp:inline>
+        </w:drawing>
+      </w:r>
     </w:p>
     <w:p>
       <w:pPr>
@@ -186,9 +387,49 @@
           <w:szCs w:val="22"/>
         </w:rPr>
       </w:pPr>
+      <w:r>
+        <w:rPr>
+          <w:noProof/>
+        </w:rPr>
+        <w:drawing>
+          <wp:inline distT="0" distB="0" distL="0" distR="0" wp14:anchorId="4CA53F59" wp14:editId="7A7C0B60">
+            <wp:extent cx="4905375" cy="1914525"/>
+            <wp:effectExtent l="0" t="0" r="9525" b="9525"/>
+            <wp:docPr id="6" name="Picture 6"/>
+            <wp:cNvGraphicFramePr>
+              <a:graphicFrameLocks xmlns:a="http://schemas.openxmlformats.org/drawingml/2006/main" noChangeAspect="1"/>
+            </wp:cNvGraphicFramePr>
+            <a:graphic xmlns:a="http://schemas.openxmlformats.org/drawingml/2006/main">
+              <a:graphicData uri="http://schemas.openxmlformats.org/drawingml/2006/picture">
+                <pic:pic xmlns:pic="http://schemas.openxmlformats.org/drawingml/2006/picture">
+                  <pic:nvPicPr>
+                    <pic:cNvPr id="1" name=""/>
+                    <pic:cNvPicPr/>
+                  </pic:nvPicPr>
+                  <pic:blipFill>
+                    <a:blip r:embed="rId12"/>
+                    <a:stretch>
+                      <a:fillRect/>
+                    </a:stretch>
+                  </pic:blipFill>
+                  <pic:spPr>
+                    <a:xfrm>
+                      <a:off x="0" y="0"/>
+                      <a:ext cx="4905375" cy="1914525"/>
+                    </a:xfrm>
+                    <a:prstGeom prst="rect">
+                      <a:avLst/>
+                    </a:prstGeom>
+                  </pic:spPr>
+                </pic:pic>
+              </a:graphicData>
+            </a:graphic>
+          </wp:inline>
+        </w:drawing>
+      </w:r>
     </w:p>
     <w:sectPr>
-      <w:headerReference w:type="default" r:id="rId7"/>
+      <w:headerReference w:type="default" r:id="rId13"/>
       <w:pgSz w:w="11900" w:h="16840"/>
       <w:pgMar w:top="1440" w:right="1440" w:bottom="1440" w:left="1440" w:header="708" w:footer="708" w:gutter="0"/>
       <w:cols w:space="708"/>
@@ -1140,6 +1381,7 @@
     <w:lsdException w:name="HTML Sample" w:semiHidden="1" w:unhideWhenUsed="1"/>
     <w:lsdException w:name="HTML Typewriter" w:semiHidden="1" w:unhideWhenUsed="1"/>
     <w:lsdException w:name="HTML Variable" w:semiHidden="1" w:unhideWhenUsed="1"/>
+    <w:lsdException w:name="Normal Table" w:semiHidden="1" w:unhideWhenUsed="1"/>
     <w:lsdException w:name="annotation subject" w:semiHidden="1" w:unhideWhenUsed="1"/>
     <w:lsdException w:name="No List" w:semiHidden="1" w:unhideWhenUsed="1"/>
     <w:lsdException w:name="Outline List 1" w:semiHidden="1" w:unhideWhenUsed="1"/>
@@ -1182,8 +1424,11 @@
     <w:lsdException w:name="Table Contemporary" w:semiHidden="1" w:unhideWhenUsed="1"/>
     <w:lsdException w:name="Table Elegant" w:semiHidden="1" w:unhideWhenUsed="1"/>
     <w:lsdException w:name="Table Professional" w:semiHidden="1" w:unhideWhenUsed="1"/>
+    <w:lsdException w:name="Table Subtle 1" w:semiHidden="1" w:unhideWhenUsed="1"/>
     <w:lsdException w:name="Table Subtle 2" w:semiHidden="1" w:unhideWhenUsed="1"/>
     <w:lsdException w:name="Table Web 1" w:semiHidden="1" w:unhideWhenUsed="1"/>
+    <w:lsdException w:name="Table Web 2" w:semiHidden="1" w:unhideWhenUsed="1"/>
+    <w:lsdException w:name="Table Web 3" w:semiHidden="1" w:unhideWhenUsed="1"/>
     <w:lsdException w:name="Balloon Text" w:semiHidden="1" w:unhideWhenUsed="1"/>
     <w:lsdException w:name="Table Grid" w:uiPriority="39"/>
     <w:lsdException w:name="Table Theme" w:semiHidden="1" w:unhideWhenUsed="1"/>

</xml_diff>